<commit_message>
Correccion plan de iteraciones
</commit_message>
<xml_diff>
--- a/Documentos/Plan de Iteraciones.docx
+++ b/Documentos/Plan de Iteraciones.docx
@@ -79,23 +79,13 @@
           </wp:anchor>
         </w:drawing>
       </w:r>
-      <w:proofErr w:type="spellStart"/>
       <w:r>
         <w:rPr>
           <w:color w:val="000000" w:themeColor="text1"/>
           <w:sz w:val="2"/>
           <w:szCs w:val="2"/>
         </w:rPr>
-        <w:t>nmn</w:t>
-      </w:r>
-      <w:proofErr w:type="spellEnd"/>
-      <w:r>
-        <w:rPr>
-          <w:color w:val="000000" w:themeColor="text1"/>
-          <w:sz w:val="2"/>
-          <w:szCs w:val="2"/>
-        </w:rPr>
-        <w:t xml:space="preserve"> </w:t>
+        <w:t xml:space="preserve">nmn </w:t>
       </w:r>
     </w:p>
     <w:p>
@@ -254,7 +244,6 @@
                                 <w:lang w:val="en-US"/>
                               </w:rPr>
                             </w:pPr>
-                            <w:proofErr w:type="spellStart"/>
                             <w:r>
                               <w:rPr>
                                 <w:rFonts w:ascii="Helvetica Light" w:hAnsi="Helvetica Light"/>
@@ -264,43 +253,7 @@
                                 <w:szCs w:val="2"/>
                                 <w:lang w:val="en-US"/>
                               </w:rPr>
-                              <w:t>Aplicación</w:t>
-                            </w:r>
-                            <w:proofErr w:type="spellEnd"/>
-                            <w:r>
-                              <w:rPr>
-                                <w:rFonts w:ascii="Helvetica Light" w:hAnsi="Helvetica Light"/>
-                                <w:b/>
-                                <w:color w:val="37405A"/>
-                                <w:sz w:val="78"/>
-                                <w:szCs w:val="2"/>
-                                <w:lang w:val="en-US"/>
-                              </w:rPr>
-                              <w:t xml:space="preserve"> </w:t>
-                            </w:r>
-                            <w:proofErr w:type="spellStart"/>
-                            <w:r>
-                              <w:rPr>
-                                <w:rFonts w:ascii="Helvetica Light" w:hAnsi="Helvetica Light"/>
-                                <w:b/>
-                                <w:color w:val="37405A"/>
-                                <w:sz w:val="78"/>
-                                <w:szCs w:val="2"/>
-                                <w:lang w:val="en-US"/>
-                              </w:rPr>
-                              <w:t>Móvil</w:t>
-                            </w:r>
-                            <w:proofErr w:type="spellEnd"/>
-                            <w:r>
-                              <w:rPr>
-                                <w:rFonts w:ascii="Helvetica Light" w:hAnsi="Helvetica Light"/>
-                                <w:b/>
-                                <w:color w:val="37405A"/>
-                                <w:sz w:val="78"/>
-                                <w:szCs w:val="2"/>
-                                <w:lang w:val="en-US"/>
-                              </w:rPr>
-                              <w:t xml:space="preserve"> Tacna Food and Drinks</w:t>
+                              <w:t>Aplicación Móvil Tacna Food and Drinks</w:t>
                             </w:r>
                           </w:p>
                         </w:txbxContent>
@@ -1307,7 +1260,7 @@
           <w:szCs w:val="28"/>
         </w:rPr>
       </w:pPr>
-      <w:bookmarkStart w:id="1" w:name="_Toc45706143"/>
+      <w:bookmarkStart w:id="1" w:name="_Toc55324697"/>
       <w:r>
         <w:rPr>
           <w:sz w:val="28"/>
@@ -1653,18 +1606,8 @@
                 <w:sz w:val="20"/>
                 <w:szCs w:val="20"/>
               </w:rPr>
-              <w:t xml:space="preserve">Ronald Ordoñez </w:t>
-            </w:r>
-            <w:proofErr w:type="spellStart"/>
-            <w:r>
-              <w:rPr>
-                <w:color w:val="000000"/>
-                <w:sz w:val="20"/>
-                <w:szCs w:val="20"/>
-              </w:rPr>
-              <w:t>Quilli</w:t>
-            </w:r>
-            <w:proofErr w:type="spellEnd"/>
+              <w:t>Ronald Ordoñez Quilli</w:t>
+            </w:r>
           </w:p>
         </w:tc>
       </w:tr>
@@ -1878,6 +1821,7 @@
           <w:docPartUnique/>
         </w:docPartObj>
       </w:sdtPr>
+      <w:sdtEndPr/>
       <w:sdtContent>
         <w:p>
           <w:pPr>
@@ -1904,7 +1848,7 @@
           <w:r>
             <w:fldChar w:fldCharType="separate"/>
           </w:r>
-          <w:hyperlink w:anchor="_Toc45706143" w:history="1">
+          <w:hyperlink w:anchor="_Toc55324697" w:history="1">
             <w:r>
               <w:rPr>
                 <w:rStyle w:val="Hipervnculo"/>
@@ -1931,7 +1875,7 @@
                 <w:noProof/>
                 <w:webHidden/>
               </w:rPr>
-              <w:instrText xml:space="preserve"> PAGEREF _Toc45706143 \h </w:instrText>
+              <w:instrText xml:space="preserve"> PAGEREF _Toc55324697 \h </w:instrText>
             </w:r>
             <w:r>
               <w:rPr>
@@ -1978,7 +1922,7 @@
               <w:lang w:eastAsia="es-PE"/>
             </w:rPr>
           </w:pPr>
-          <w:hyperlink w:anchor="_Toc45706144" w:history="1">
+          <w:hyperlink w:anchor="_Toc55324698" w:history="1">
             <w:r>
               <w:rPr>
                 <w:rStyle w:val="Hipervnculo"/>
@@ -2005,7 +1949,7 @@
                 <w:noProof/>
                 <w:webHidden/>
               </w:rPr>
-              <w:instrText xml:space="preserve"> PAGEREF _Toc45706144 \h </w:instrText>
+              <w:instrText xml:space="preserve"> PAGEREF _Toc55324698 \h </w:instrText>
             </w:r>
             <w:r>
               <w:rPr>
@@ -2051,7 +1995,7 @@
               <w:lang w:eastAsia="es-PE"/>
             </w:rPr>
           </w:pPr>
-          <w:hyperlink w:anchor="_Toc45706145" w:history="1">
+          <w:hyperlink w:anchor="_Toc55324699" w:history="1">
             <w:r>
               <w:rPr>
                 <w:rStyle w:val="Hipervnculo"/>
@@ -2078,7 +2022,7 @@
                 <w:noProof/>
                 <w:webHidden/>
               </w:rPr>
-              <w:instrText xml:space="preserve"> PAGEREF _Toc45706145 \h </w:instrText>
+              <w:instrText xml:space="preserve"> PAGEREF _Toc55324699 \h </w:instrText>
             </w:r>
             <w:r>
               <w:rPr>
@@ -2124,7 +2068,7 @@
               <w:lang w:eastAsia="es-PE"/>
             </w:rPr>
           </w:pPr>
-          <w:hyperlink w:anchor="_Toc45706146" w:history="1">
+          <w:hyperlink w:anchor="_Toc55324700" w:history="1">
             <w:r>
               <w:rPr>
                 <w:rStyle w:val="Hipervnculo"/>
@@ -2151,7 +2095,7 @@
                 <w:noProof/>
                 <w:webHidden/>
               </w:rPr>
-              <w:instrText xml:space="preserve"> PAGEREF _Toc45706146 \h </w:instrText>
+              <w:instrText xml:space="preserve"> PAGEREF _Toc55324700 \h </w:instrText>
             </w:r>
             <w:r>
               <w:rPr>
@@ -2197,7 +2141,7 @@
               <w:lang w:eastAsia="es-PE"/>
             </w:rPr>
           </w:pPr>
-          <w:hyperlink w:anchor="_Toc45706147" w:history="1">
+          <w:hyperlink w:anchor="_Toc55324701" w:history="1">
             <w:r>
               <w:rPr>
                 <w:rStyle w:val="Hipervnculo"/>
@@ -2224,7 +2168,7 @@
                 <w:noProof/>
                 <w:webHidden/>
               </w:rPr>
-              <w:instrText xml:space="preserve"> PAGEREF _Toc45706147 \h </w:instrText>
+              <w:instrText xml:space="preserve"> PAGEREF _Toc55324701 \h </w:instrText>
             </w:r>
             <w:r>
               <w:rPr>
@@ -2270,7 +2214,7 @@
               <w:lang w:eastAsia="es-PE"/>
             </w:rPr>
           </w:pPr>
-          <w:hyperlink w:anchor="_Toc45706148" w:history="1">
+          <w:hyperlink w:anchor="_Toc55324702" w:history="1">
             <w:r>
               <w:rPr>
                 <w:rStyle w:val="Hipervnculo"/>
@@ -2297,7 +2241,7 @@
                 <w:noProof/>
                 <w:webHidden/>
               </w:rPr>
-              <w:instrText xml:space="preserve"> PAGEREF _Toc45706148 \h </w:instrText>
+              <w:instrText xml:space="preserve"> PAGEREF _Toc55324702 \h </w:instrText>
             </w:r>
             <w:r>
               <w:rPr>
@@ -2344,7 +2288,7 @@
               <w:lang w:eastAsia="es-PE"/>
             </w:rPr>
           </w:pPr>
-          <w:hyperlink w:anchor="_Toc45706149" w:history="1">
+          <w:hyperlink w:anchor="_Toc55324703" w:history="1">
             <w:r>
               <w:rPr>
                 <w:rStyle w:val="Hipervnculo"/>
@@ -2364,14 +2308,21 @@
                 <w:noProof/>
                 <w:webHidden/>
               </w:rPr>
-              <w:fldChar w:fldCharType="begin"/>
+              <w:tab/>
             </w:r>
             <w:r>
               <w:rPr>
                 <w:noProof/>
                 <w:webHidden/>
               </w:rPr>
-              <w:instrText xml:space="preserve"> PAGEREF _Toc45706149 \h </w:instrText>
+              <w:fldChar w:fldCharType="begin"/>
+            </w:r>
+            <w:r>
+              <w:rPr>
+                <w:noProof/>
+                <w:webHidden/>
+              </w:rPr>
+              <w:instrText xml:space="preserve"> PAGEREF _Toc55324703 \h </w:instrText>
             </w:r>
             <w:r>
               <w:rPr>
@@ -2417,7 +2368,7 @@
               <w:lang w:eastAsia="es-PE"/>
             </w:rPr>
           </w:pPr>
-          <w:hyperlink w:anchor="_Toc45706150" w:history="1">
+          <w:hyperlink w:anchor="_Toc55324704" w:history="1">
             <w:r>
               <w:rPr>
                 <w:rStyle w:val="Hipervnculo"/>
@@ -2444,7 +2395,7 @@
                 <w:noProof/>
                 <w:webHidden/>
               </w:rPr>
-              <w:instrText xml:space="preserve"> PAGEREF _Toc45706150 \h </w:instrText>
+              <w:instrText xml:space="preserve"> PAGEREF _Toc55324704 \h </w:instrText>
             </w:r>
             <w:r>
               <w:rPr>
@@ -2490,7 +2441,7 @@
               <w:lang w:eastAsia="es-PE"/>
             </w:rPr>
           </w:pPr>
-          <w:hyperlink w:anchor="_Toc45706151" w:history="1">
+          <w:hyperlink w:anchor="_Toc55324705" w:history="1">
             <w:r>
               <w:rPr>
                 <w:rStyle w:val="Hipervnculo"/>
@@ -2517,7 +2468,7 @@
                 <w:noProof/>
                 <w:webHidden/>
               </w:rPr>
-              <w:instrText xml:space="preserve"> PAGEREF _Toc45706151 \h </w:instrText>
+              <w:instrText xml:space="preserve"> PAGEREF _Toc55324705 \h </w:instrText>
             </w:r>
             <w:r>
               <w:rPr>
@@ -2564,7 +2515,7 @@
               <w:lang w:eastAsia="es-PE"/>
             </w:rPr>
           </w:pPr>
-          <w:hyperlink w:anchor="_Toc45706152" w:history="1">
+          <w:hyperlink w:anchor="_Toc55324706" w:history="1">
             <w:r>
               <w:rPr>
                 <w:rStyle w:val="Hipervnculo"/>
@@ -2591,7 +2542,7 @@
                 <w:noProof/>
                 <w:webHidden/>
               </w:rPr>
-              <w:instrText xml:space="preserve"> PAGEREF _Toc45706152 \h </w:instrText>
+              <w:instrText xml:space="preserve"> PAGEREF _Toc55324706 \h </w:instrText>
             </w:r>
             <w:r>
               <w:rPr>
@@ -2638,7 +2589,7 @@
               <w:lang w:eastAsia="es-PE"/>
             </w:rPr>
           </w:pPr>
-          <w:hyperlink w:anchor="_Toc45706153" w:history="1">
+          <w:hyperlink w:anchor="_Toc55324707" w:history="1">
             <w:r>
               <w:rPr>
                 <w:rStyle w:val="Hipervnculo"/>
@@ -2665,7 +2616,7 @@
                 <w:noProof/>
                 <w:webHidden/>
               </w:rPr>
-              <w:instrText xml:space="preserve"> PAGEREF _Toc45706153 \h </w:instrText>
+              <w:instrText xml:space="preserve"> PAGEREF _Toc55324707 \h </w:instrText>
             </w:r>
             <w:r>
               <w:rPr>
@@ -2685,7 +2636,7 @@
                 <w:noProof/>
                 <w:webHidden/>
               </w:rPr>
-              <w:t>10</w:t>
+              <w:t>11</w:t>
             </w:r>
             <w:r>
               <w:rPr>
@@ -2712,7 +2663,7 @@
               <w:lang w:eastAsia="es-PE"/>
             </w:rPr>
           </w:pPr>
-          <w:hyperlink w:anchor="_Toc45706154" w:history="1">
+          <w:hyperlink w:anchor="_Toc55324708" w:history="1">
             <w:r>
               <w:rPr>
                 <w:rStyle w:val="Hipervnculo"/>
@@ -2739,7 +2690,7 @@
                 <w:noProof/>
                 <w:webHidden/>
               </w:rPr>
-              <w:instrText xml:space="preserve"> PAGEREF _Toc45706154 \h </w:instrText>
+              <w:instrText xml:space="preserve"> PAGEREF _Toc55324708 \h </w:instrText>
             </w:r>
             <w:r>
               <w:rPr>
@@ -2786,7 +2737,7 @@
               <w:lang w:eastAsia="es-PE"/>
             </w:rPr>
           </w:pPr>
-          <w:hyperlink w:anchor="_Toc45706155" w:history="1">
+          <w:hyperlink w:anchor="_Toc55324709" w:history="1">
             <w:r>
               <w:rPr>
                 <w:rStyle w:val="Hipervnculo"/>
@@ -2813,7 +2764,7 @@
                 <w:noProof/>
                 <w:webHidden/>
               </w:rPr>
-              <w:instrText xml:space="preserve"> PAGEREF _Toc45706155 \h </w:instrText>
+              <w:instrText xml:space="preserve"> PAGEREF _Toc55324709 \h </w:instrText>
             </w:r>
             <w:r>
               <w:rPr>
@@ -2859,7 +2810,7 @@
               <w:lang w:eastAsia="es-PE"/>
             </w:rPr>
           </w:pPr>
-          <w:hyperlink w:anchor="_Toc45706156" w:history="1">
+          <w:hyperlink w:anchor="_Toc55324710" w:history="1">
             <w:r>
               <w:rPr>
                 <w:rStyle w:val="Hipervnculo"/>
@@ -2886,7 +2837,7 @@
                 <w:noProof/>
                 <w:webHidden/>
               </w:rPr>
-              <w:instrText xml:space="preserve"> PAGEREF _Toc45706156 \h </w:instrText>
+              <w:instrText xml:space="preserve"> PAGEREF _Toc55324710 \h </w:instrText>
             </w:r>
             <w:r>
               <w:rPr>
@@ -2932,7 +2883,7 @@
               <w:lang w:eastAsia="es-PE"/>
             </w:rPr>
           </w:pPr>
-          <w:hyperlink w:anchor="_Toc45706157" w:history="1">
+          <w:hyperlink w:anchor="_Toc55324711" w:history="1">
             <w:r>
               <w:rPr>
                 <w:rStyle w:val="Hipervnculo"/>
@@ -2959,7 +2910,7 @@
                 <w:noProof/>
                 <w:webHidden/>
               </w:rPr>
-              <w:instrText xml:space="preserve"> PAGEREF _Toc45706157 \h </w:instrText>
+              <w:instrText xml:space="preserve"> PAGEREF _Toc55324711 \h </w:instrText>
             </w:r>
             <w:r>
               <w:rPr>
@@ -3037,7 +2988,7 @@
           <w:color w:val="000000" w:themeColor="text1"/>
         </w:rPr>
       </w:pPr>
-      <w:bookmarkStart w:id="2" w:name="_Toc45706144"/>
+      <w:bookmarkStart w:id="2" w:name="_Toc55324698"/>
       <w:r>
         <w:rPr>
           <w:color w:val="000000" w:themeColor="text1"/>
@@ -3057,7 +3008,7 @@
           <w:color w:val="000000" w:themeColor="text1"/>
         </w:rPr>
       </w:pPr>
-      <w:bookmarkStart w:id="3" w:name="_Toc45706145"/>
+      <w:bookmarkStart w:id="3" w:name="_Toc55324699"/>
       <w:r>
         <w:t>Propósito</w:t>
       </w:r>
@@ -3097,21 +3048,8 @@
         <w:t>el cual se encontrarán todas las actividades ordenadas que fueron establecidas por el grupo de trabajo del proyecto “</w:t>
       </w:r>
       <w:r>
-        <w:t xml:space="preserve">Tacna </w:t>
+        <w:t>Tacna Food and Drinks</w:t>
       </w:r>
-      <w:proofErr w:type="spellStart"/>
-      <w:r>
-        <w:t>Food</w:t>
-      </w:r>
-      <w:proofErr w:type="spellEnd"/>
-      <w:r>
-        <w:t xml:space="preserve"> and </w:t>
-      </w:r>
-      <w:proofErr w:type="spellStart"/>
-      <w:r>
-        <w:t>Drinks</w:t>
-      </w:r>
-      <w:proofErr w:type="spellEnd"/>
       <w:r>
         <w:t>”, teniendo en cuenta las necesidades y requerimientos más importantes clasificados en la Fase de Inicio. Está orientado a establecer todas las actividades a realizar, teniendo en cuenta los recursos utilizados y los tiempos establecidos para el desarrollo de cada una de las mismas.</w:t>
       </w:r>
@@ -3134,7 +3072,7 @@
         </w:rPr>
       </w:pPr>
       <w:bookmarkStart w:id="4" w:name="_Toc45182753"/>
-      <w:bookmarkStart w:id="5" w:name="_Toc45706146"/>
+      <w:bookmarkStart w:id="5" w:name="_Toc55324700"/>
       <w:r>
         <w:t>Alcance</w:t>
       </w:r>
@@ -3180,40 +3118,9 @@
           <w:szCs w:val="22"/>
           <w:lang w:val="es-ES" w:eastAsia="es-VE"/>
         </w:rPr>
-        <w:t xml:space="preserve">Aplicación Móvil Tacna </w:t>
-      </w:r>
-      <w:proofErr w:type="spellStart"/>
-      <w:r>
-        <w:rPr>
-          <w:rFonts w:cs="Arial"/>
-          <w:sz w:val="22"/>
-          <w:szCs w:val="22"/>
-          <w:lang w:val="es-ES" w:eastAsia="es-VE"/>
-        </w:rPr>
-        <w:t>Food</w:t>
-      </w:r>
-      <w:proofErr w:type="spellEnd"/>
-      <w:r>
-        <w:rPr>
-          <w:rFonts w:cs="Arial"/>
-          <w:sz w:val="22"/>
-          <w:szCs w:val="22"/>
-          <w:lang w:val="es-ES" w:eastAsia="es-VE"/>
-        </w:rPr>
-        <w:t xml:space="preserve"> and </w:t>
-      </w:r>
-      <w:proofErr w:type="spellStart"/>
-      <w:r>
-        <w:rPr>
-          <w:rFonts w:cs="Arial"/>
-          <w:sz w:val="22"/>
-          <w:szCs w:val="22"/>
-          <w:lang w:val="es-ES" w:eastAsia="es-VE"/>
-        </w:rPr>
-        <w:t>Drinks</w:t>
+        <w:t>Aplicación Móvil Tacna Food and Drinks</w:t>
       </w:r>
       <w:bookmarkEnd w:id="6"/>
-      <w:proofErr w:type="spellEnd"/>
       <w:r>
         <w:rPr>
           <w:rFonts w:cs="Arial"/>
@@ -3336,23 +3243,7 @@
           <w:sz w:val="20"/>
           <w:szCs w:val="20"/>
         </w:rPr>
-        <w:t xml:space="preserve"> Proceso Unificado de </w:t>
-      </w:r>
-      <w:proofErr w:type="spellStart"/>
-      <w:r>
-        <w:rPr>
-          <w:sz w:val="20"/>
-          <w:szCs w:val="20"/>
-        </w:rPr>
-        <w:t>Rational</w:t>
-      </w:r>
-      <w:proofErr w:type="spellEnd"/>
-      <w:r>
-        <w:rPr>
-          <w:sz w:val="20"/>
-          <w:szCs w:val="20"/>
-        </w:rPr>
-        <w:t>.</w:t>
+        <w:t xml:space="preserve"> Proceso Unificado de Rational.</w:t>
       </w:r>
     </w:p>
     <w:p>
@@ -3460,7 +3351,7 @@
           <w:color w:val="000000" w:themeColor="text1"/>
         </w:rPr>
       </w:pPr>
-      <w:bookmarkStart w:id="7" w:name="_Toc45706147"/>
+      <w:bookmarkStart w:id="7" w:name="_Toc55324701"/>
       <w:r>
         <w:t>Referencias</w:t>
       </w:r>
@@ -3653,7 +3544,7 @@
           <w:color w:val="000000" w:themeColor="text1"/>
         </w:rPr>
       </w:pPr>
-      <w:bookmarkStart w:id="8" w:name="_Toc45706148"/>
+      <w:bookmarkStart w:id="8" w:name="_Toc55324702"/>
       <w:r>
         <w:t>Descripción</w:t>
       </w:r>
@@ -3894,7 +3785,7 @@
           <w:lang w:val="es-ES"/>
         </w:rPr>
       </w:pPr>
-      <w:bookmarkStart w:id="9" w:name="_Toc45706149"/>
+      <w:bookmarkStart w:id="9" w:name="_Toc55324703"/>
       <w:r>
         <w:rPr>
           <w:color w:val="000000" w:themeColor="text1"/>
@@ -3909,7 +3800,13 @@
         <w:jc w:val="both"/>
       </w:pPr>
       <w:r>
-        <w:t>Se desarrollarán los distintos artefactos que involucran las fases de RUP, estas son: Inicio, Elaboración, Construcción y Transición. En la etapa de Elaboración/Construcción los artefactos correspondientes y necesarios para la funcionalidad del sistema en un 70%. Se realizará el análisis y diseño con el fin de tener la estructura arquitectural del proyecto, lo que permita una implementación sistemática y que maneje posibles riesgos de forma proactiva, que será presentada en un prototipo junto a la documentación necesaria.</w:t>
+        <w:t xml:space="preserve">Se desarrollarán los distintos artefactos que involucran las fases de RUP, estas son: Inicio, Elaboración, Construcción y Transición. En la etapa de Elaboración/Construcción los artefactos correspondientes y necesarios para la funcionalidad del sistema en un </w:t>
+      </w:r>
+      <w:r>
+        <w:t>9</w:t>
+      </w:r>
+      <w:r>
+        <w:t>0%. Se realizará el análisis y diseño con el fin de tener la estructura arquitectural del proyecto, lo que permita una implementación sistemática y que maneje posibles riesgos de forma proactiva, que será presentada en un prototipo junto a la documentación necesaria.</w:t>
       </w:r>
     </w:p>
     <w:p>
@@ -3929,15 +3826,15 @@
           <w:color w:val="000000" w:themeColor="text1"/>
         </w:rPr>
       </w:pPr>
-      <w:bookmarkStart w:id="10" w:name="_Toc45706150"/>
-      <w:bookmarkStart w:id="11" w:name="_Toc456598590"/>
+      <w:bookmarkStart w:id="10" w:name="_Toc456598590"/>
+      <w:bookmarkStart w:id="11" w:name="_Toc55324704"/>
       <w:r>
         <w:t xml:space="preserve">Actividades de cada </w:t>
       </w:r>
       <w:r>
         <w:t>Iteración</w:t>
       </w:r>
-      <w:bookmarkEnd w:id="10"/>
+      <w:bookmarkEnd w:id="11"/>
       <w:r>
         <w:t xml:space="preserve"> </w:t>
       </w:r>
@@ -3958,7 +3855,7 @@
         </w:rPr>
       </w:pPr>
       <w:bookmarkStart w:id="12" w:name="_Toc45182756"/>
-      <w:bookmarkEnd w:id="11"/>
+      <w:bookmarkEnd w:id="10"/>
       <w:r>
         <w:rPr>
           <w:lang w:val="es-ES"/>
@@ -4815,11 +4712,9 @@
               <w:spacing w:line="360" w:lineRule="auto"/>
               <w:jc w:val="both"/>
             </w:pPr>
-            <w:proofErr w:type="spellStart"/>
             <w:r>
               <w:t>Release</w:t>
             </w:r>
-            <w:proofErr w:type="spellEnd"/>
           </w:p>
         </w:tc>
         <w:tc>
@@ -4833,15 +4728,7 @@
               <w:jc w:val="both"/>
             </w:pPr>
             <w:r>
-              <w:t xml:space="preserve">Indica la liberación del </w:t>
-            </w:r>
-            <w:proofErr w:type="spellStart"/>
-            <w:r>
-              <w:t>release</w:t>
-            </w:r>
-            <w:proofErr w:type="spellEnd"/>
-            <w:r>
-              <w:t xml:space="preserve"> de cada iteración.</w:t>
+              <w:t>Indica la liberación del release de cada iteración.</w:t>
             </w:r>
           </w:p>
         </w:tc>
@@ -4894,7 +4781,7 @@
           <w:color w:val="000000" w:themeColor="text1"/>
         </w:rPr>
       </w:pPr>
-      <w:bookmarkStart w:id="13" w:name="_Toc45706151"/>
+      <w:bookmarkStart w:id="13" w:name="_Toc55324705"/>
       <w:bookmarkEnd w:id="12"/>
       <w:r>
         <w:lastRenderedPageBreak/>
@@ -4980,7 +4867,6 @@
                 <w:b/>
               </w:rPr>
             </w:pPr>
-            <w:proofErr w:type="spellStart"/>
             <w:r>
               <w:rPr>
                 <w:b/>
@@ -4988,7 +4874,6 @@
               </w:rPr>
               <w:t>N°</w:t>
             </w:r>
-            <w:proofErr w:type="spellEnd"/>
           </w:p>
         </w:tc>
         <w:tc>
@@ -7544,7 +7429,7 @@
           <w:color w:val="000000" w:themeColor="text1"/>
         </w:rPr>
       </w:pPr>
-      <w:bookmarkStart w:id="14" w:name="_Toc45706152"/>
+      <w:bookmarkStart w:id="14" w:name="_Toc55324706"/>
       <w:r>
         <w:rPr>
           <w:color w:val="000000" w:themeColor="text1"/>
@@ -7619,7 +7504,6 @@
                 <w:lang w:eastAsia="en-US"/>
               </w:rPr>
             </w:pPr>
-            <w:proofErr w:type="spellStart"/>
             <w:r>
               <w:rPr>
                 <w:b/>
@@ -7627,7 +7511,6 @@
               </w:rPr>
               <w:t>N°</w:t>
             </w:r>
-            <w:proofErr w:type="spellEnd"/>
           </w:p>
         </w:tc>
         <w:tc>
@@ -11953,7 +11836,6 @@
                 <w:lang w:eastAsia="en-US"/>
               </w:rPr>
             </w:pPr>
-            <w:proofErr w:type="spellStart"/>
             <w:r>
               <w:rPr>
                 <w:b/>
@@ -11962,7 +11844,6 @@
               </w:rPr>
               <w:t>N°</w:t>
             </w:r>
-            <w:proofErr w:type="spellEnd"/>
           </w:p>
         </w:tc>
         <w:tc>
@@ -13532,7 +13413,7 @@
           <w:color w:val="000000" w:themeColor="text1"/>
         </w:rPr>
       </w:pPr>
-      <w:bookmarkStart w:id="15" w:name="_Toc45706153"/>
+      <w:bookmarkStart w:id="15" w:name="_Toc55324707"/>
       <w:r>
         <w:t>Recursos</w:t>
       </w:r>
@@ -13650,7 +13531,7 @@
               <w:spacing w:line="360" w:lineRule="auto"/>
             </w:pPr>
             <w:r>
-              <w:t>El jefe de proyecto asigna los recursos, gestiona las prioridades, coordina las interacciones con los clientes y usuarios, y mantiene al equipo del proyecto enfocado en los objetivos. El jefe de proyecto también establece un conjunto de prácticas que aseguran la integridad y calidad de los artefactos del proyecto. Además, el jefe de proyecto se encargará de supervisar el establecimiento de la arquitectura del sistema. Gestión de riesgos. Planificación y control del proyecto.</w:t>
+              <w:t>El jefe de proyecto asigna los recursos, gestiona las prioridades, y mantiene al equipo del proyecto enfocado en los objetivos. El jefe de proyecto también establece un conjunto de prácticas que aseguran la integridad y calidad de los artefactos del proyecto. Además, el jefe de proyecto se encargará de supervisar el establecimiento de la arquitectura del sistema. Gestión de riesgos. Planificación y control del proyecto.</w:t>
             </w:r>
           </w:p>
         </w:tc>
@@ -13886,7 +13767,7 @@
           <w:color w:val="000000" w:themeColor="text1"/>
         </w:rPr>
       </w:pPr>
-      <w:bookmarkStart w:id="16" w:name="_Toc45706154"/>
+      <w:bookmarkStart w:id="16" w:name="_Toc55324708"/>
       <w:r>
         <w:t>Artefactos</w:t>
       </w:r>
@@ -13995,7 +13876,7 @@
           <w:color w:val="000000" w:themeColor="text1"/>
         </w:rPr>
       </w:pPr>
-      <w:bookmarkStart w:id="17" w:name="_Toc45706155"/>
+      <w:bookmarkStart w:id="17" w:name="_Toc55324709"/>
       <w:r>
         <w:t xml:space="preserve">Criterios de </w:t>
       </w:r>
@@ -14015,7 +13896,7 @@
           <w:color w:val="000000" w:themeColor="text1"/>
         </w:rPr>
       </w:pPr>
-      <w:bookmarkStart w:id="18" w:name="_Toc45706156"/>
+      <w:bookmarkStart w:id="18" w:name="_Toc55324710"/>
       <w:r>
         <w:t>De Tiempo</w:t>
       </w:r>
@@ -14056,7 +13937,7 @@
           <w:color w:val="000000" w:themeColor="text1"/>
         </w:rPr>
       </w:pPr>
-      <w:bookmarkStart w:id="19" w:name="_Toc45706157"/>
+      <w:bookmarkStart w:id="19" w:name="_Toc55324711"/>
       <w:r>
         <w:t>De Entrega</w:t>
       </w:r>
@@ -14086,7 +13967,6 @@
         <w:jc w:val="both"/>
       </w:pPr>
       <w:r>
-        <w:lastRenderedPageBreak/>
         <w:t>Al finalizar la Fase de Elaboración se debe cumplir con los siguientes criterios de evaluación:</w:t>
       </w:r>
     </w:p>
@@ -14109,6 +13989,7 @@
         </w:rPr>
       </w:pPr>
       <w:r>
+        <w:lastRenderedPageBreak/>
         <w:t>La visión del producto es estable.</w:t>
       </w:r>
     </w:p>

</xml_diff>